<commit_message>
Most of the Game
</commit_message>
<xml_diff>
--- a/RedRidingHood/DesignDocument.docx
+++ b/RedRidingHood/DesignDocument.docx
@@ -1,6 +1,6 @@
 
 <file path=word/document.xml><?xml version="1.0" encoding="utf-8"?>
-<w:document xmlns:wpc="http://schemas.microsoft.com/office/word/2010/wordprocessingCanvas" xmlns:cx="http://schemas.microsoft.com/office/drawing/2014/chartex" xmlns:cx1="http://schemas.microsoft.com/office/drawing/2015/9/8/chartex" xmlns:mc="http://schemas.openxmlformats.org/markup-compatibility/2006" xmlns:o="urn:schemas-microsoft-com:office:office" xmlns:r="http://schemas.openxmlformats.org/officeDocument/2006/relationships" xmlns:m="http://schemas.openxmlformats.org/officeDocument/2006/math" xmlns:v="urn:schemas-microsoft-com:vml" xmlns:wp14="http://schemas.microsoft.com/office/word/2010/wordprocessingDrawing" xmlns:wp="http://schemas.openxmlformats.org/drawingml/2006/wordprocessingDrawing" xmlns:w10="urn:schemas-microsoft-com:office:word" xmlns:w="http://schemas.openxmlformats.org/wordprocessingml/2006/main" xmlns:w14="http://schemas.microsoft.com/office/word/2010/wordml" xmlns:w15="http://schemas.microsoft.com/office/word/2012/wordml" xmlns:w16se="http://schemas.microsoft.com/office/word/2015/wordml/symex" xmlns:wpg="http://schemas.microsoft.com/office/word/2010/wordprocessingGroup" xmlns:wpi="http://schemas.microsoft.com/office/word/2010/wordprocessingInk" xmlns:wne="http://schemas.microsoft.com/office/word/2006/wordml" xmlns:wps="http://schemas.microsoft.com/office/word/2010/wordprocessingShape" mc:Ignorable="w14 w15 w16se wp14">
+<w:document xmlns:wpc="http://schemas.microsoft.com/office/word/2010/wordprocessingCanvas" xmlns:cx="http://schemas.microsoft.com/office/drawing/2014/chartex" xmlns:cx1="http://schemas.microsoft.com/office/drawing/2015/9/8/chartex" xmlns:cx2="http://schemas.microsoft.com/office/drawing/2015/10/21/chartex" xmlns:cx3="http://schemas.microsoft.com/office/drawing/2016/5/9/chartex" xmlns:cx4="http://schemas.microsoft.com/office/drawing/2016/5/10/chartex" xmlns:cx5="http://schemas.microsoft.com/office/drawing/2016/5/11/chartex" xmlns:mc="http://schemas.openxmlformats.org/markup-compatibility/2006" xmlns:o="urn:schemas-microsoft-com:office:office" xmlns:r="http://schemas.openxmlformats.org/officeDocument/2006/relationships" xmlns:m="http://schemas.openxmlformats.org/officeDocument/2006/math" xmlns:v="urn:schemas-microsoft-com:vml" xmlns:wp14="http://schemas.microsoft.com/office/word/2010/wordprocessingDrawing" xmlns:wp="http://schemas.openxmlformats.org/drawingml/2006/wordprocessingDrawing" xmlns:w10="urn:schemas-microsoft-com:office:word" xmlns:w="http://schemas.openxmlformats.org/wordprocessingml/2006/main" xmlns:w14="http://schemas.microsoft.com/office/word/2010/wordml" xmlns:w15="http://schemas.microsoft.com/office/word/2012/wordml" xmlns:w16se="http://schemas.microsoft.com/office/word/2015/wordml/symex" xmlns:wpg="http://schemas.microsoft.com/office/word/2010/wordprocessingGroup" xmlns:wpi="http://schemas.microsoft.com/office/word/2010/wordprocessingInk" xmlns:wne="http://schemas.microsoft.com/office/word/2006/wordml" xmlns:wps="http://schemas.microsoft.com/office/word/2010/wordprocessingShape" mc:Ignorable="w14 w15 w16se wp14">
   <w:body>
     <w:p>
       <w:r>
@@ -17,7 +17,6 @@
         </w:r>
       </w:hyperlink>
     </w:p>
-    <w:p/>
     <w:p>
       <w:r>
         <w:t>Forest Background:</w:t>
@@ -33,7 +32,6 @@
         </w:r>
       </w:hyperlink>
     </w:p>
-    <w:p/>
     <w:p>
       <w:r>
         <w:t>Movement and jump</w:t>
@@ -61,44 +59,171 @@
       <w:r>
         <w:t>Double-jump and Ground-check</w:t>
       </w:r>
+    </w:p>
+    <w:p>
+      <w:pPr>
+        <w:rPr>
+          <w:rStyle w:val="Hyperlink"/>
+        </w:rPr>
+      </w:pPr>
+      <w:hyperlink r:id="rId7" w:history="1">
+        <w:r>
+          <w:rPr>
+            <w:rStyle w:val="Hyperlink"/>
+          </w:rPr>
+          <w:t>https://www.youtube.com/watch?v=2akPDnmSfu8</w:t>
+        </w:r>
+      </w:hyperlink>
+    </w:p>
+    <w:p>
+      <w:r>
+        <w:t>Destroy Player:</w:t>
+      </w:r>
+    </w:p>
+    <w:p>
+      <w:pPr>
+        <w:rPr>
+          <w:rStyle w:val="Hyperlink"/>
+          <w:color w:val="auto"/>
+          <w:u w:val="none"/>
+        </w:rPr>
+      </w:pPr>
+      <w:hyperlink r:id="rId8" w:history="1">
+        <w:r>
+          <w:rPr>
+            <w:rStyle w:val="Hyperlink"/>
+          </w:rPr>
+          <w:t>https://www.youtube.com/watch?v=ndYd4S7UkAU</w:t>
+        </w:r>
+      </w:hyperlink>
+    </w:p>
+    <w:p>
+      <w:r>
+        <w:t>Three Little Pigs Sprites:</w:t>
+      </w:r>
+    </w:p>
+    <w:p>
+      <w:hyperlink r:id="rId9" w:history="1">
+        <w:r>
+          <w:rPr>
+            <w:rStyle w:val="Hyperlink"/>
+          </w:rPr>
+          <w:t>https://www.pinterest.com/salinaslair/summer-reading-2014/</w:t>
+        </w:r>
+      </w:hyperlink>
+      <w:r>
+        <w:t xml:space="preserve"> </w:t>
+      </w:r>
+    </w:p>
+    <w:p>
+      <w:r>
+        <w:t>Bacon:</w:t>
+      </w:r>
+    </w:p>
+    <w:p>
+      <w:hyperlink r:id="rId10" w:history="1">
+        <w:r>
+          <w:rPr>
+            <w:rStyle w:val="Hyperlink"/>
+          </w:rPr>
+          <w:t>http://www.shutterstock.com/pic-206582872/stock-vector-cartoon-bacon-strips-different-styles.html</w:t>
+        </w:r>
+      </w:hyperlink>
+      <w:r>
+        <w:t xml:space="preserve"> </w:t>
+      </w:r>
+    </w:p>
+    <w:p>
+      <w:r>
+        <w:t>Spike Sprite:</w:t>
+      </w:r>
+    </w:p>
+    <w:p>
+      <w:hyperlink r:id="rId11" w:history="1">
+        <w:r>
+          <w:rPr>
+            <w:rStyle w:val="Hyperlink"/>
+          </w:rPr>
+          <w:t>http://opengameart.org/content/bevouliin-free-game-obstacle-spikes</w:t>
+        </w:r>
+      </w:hyperlink>
+      <w:r>
+        <w:t xml:space="preserve"> </w:t>
+      </w:r>
+    </w:p>
+    <w:p>
+      <w:r>
+        <w:t>Pickups:</w:t>
+      </w:r>
+    </w:p>
+    <w:p>
+      <w:hyperlink r:id="rId12" w:history="1">
+        <w:r>
+          <w:rPr>
+            <w:rStyle w:val="Hyperlink"/>
+          </w:rPr>
+          <w:t>https://www.youtube.com/watch?v=J4dkxdbe8FI&amp;index=7&amp;list=PLiyfvmtjWC_Up8XNvM3OSqgbJoMQgHkVz</w:t>
+        </w:r>
+      </w:hyperlink>
+      <w:r>
+        <w:t xml:space="preserve"> </w:t>
+      </w:r>
+    </w:p>
+    <w:p>
+      <w:r>
+        <w:t>Teleport:</w:t>
+      </w:r>
+    </w:p>
+    <w:p>
+      <w:hyperlink r:id="rId13" w:history="1">
+        <w:r>
+          <w:rPr>
+            <w:rStyle w:val="Hyperlink"/>
+          </w:rPr>
+          <w:t>http://answers.unity3d.com/questions/801628/how-can-i-teleport-objects.html</w:t>
+        </w:r>
+      </w:hyperlink>
+      <w:r>
+        <w:t xml:space="preserve"> </w:t>
+      </w:r>
+    </w:p>
+    <w:p>
+      <w:r>
+        <w:t>Big Bad Wolf Sprite:</w:t>
+      </w:r>
+    </w:p>
+    <w:p>
+      <w:hyperlink r:id="rId14" w:history="1">
+        <w:r>
+          <w:rPr>
+            <w:rStyle w:val="Hyperlink"/>
+          </w:rPr>
+          <w:t>http://www.dondrup.com/mou926/max-werewolf</w:t>
+        </w:r>
+      </w:hyperlink>
+    </w:p>
+    <w:p>
+      <w:r>
+        <w:t>Spear:</w:t>
+      </w:r>
+    </w:p>
+    <w:p>
+      <w:hyperlink r:id="rId15" w:history="1">
+        <w:r>
+          <w:rPr>
+            <w:rStyle w:val="Hyperlink"/>
+          </w:rPr>
+          <w:t>https://www.vectorstock.com/royalty-free-vector/cannibal-cat-throwing-spear-sprite-vector-5327020</w:t>
+        </w:r>
+      </w:hyperlink>
+      <w:r>
+        <w:t xml:space="preserve"> </w:t>
+      </w:r>
       <w:bookmarkStart w:id="0" w:name="_GoBack"/>
       <w:bookmarkEnd w:id="0"/>
-    </w:p>
-    <w:p>
-      <w:hyperlink r:id="rId7" w:history="1">
-        <w:r>
-          <w:rPr>
-            <w:rStyle w:val="Hyperlink"/>
-          </w:rPr>
-          <w:t>https://www.youtube.com/watch?v=2akPDnmSfu8</w:t>
-        </w:r>
-      </w:hyperlink>
-    </w:p>
-    <w:p>
-      <w:hyperlink r:id="rId8" w:history="1">
-        <w:r>
-          <w:rPr>
-            <w:rStyle w:val="Hyperlink"/>
-          </w:rPr>
-          <w:t>https://www.youtube.com/watch?v=ndYd4S7UkAU</w:t>
-        </w:r>
-      </w:hyperlink>
-    </w:p>
-    <w:p/>
-    <w:p>
-      <w:r>
-        <w:t>Constrain Movement:</w:t>
-      </w:r>
-    </w:p>
-    <w:p>
-      <w:hyperlink r:id="rId9" w:history="1">
-        <w:r>
-          <w:rPr>
-            <w:rStyle w:val="Hyperlink"/>
-          </w:rPr>
-          <w:t>http://answers.unity3d.com/questions/171342/restricting-camera-movement-along-the-x-axis.html</w:t>
-        </w:r>
-      </w:hyperlink>
+      <w:r>
+        <w:t xml:space="preserve"> </w:t>
+      </w:r>
     </w:p>
     <w:p/>
     <w:sectPr>
@@ -128,7 +253,7 @@
       </w:pPr>
     </w:pPrDefault>
   </w:docDefaults>
-  <w:latentStyles w:defLockedState="0" w:defUIPriority="99" w:defSemiHidden="0" w:defUnhideWhenUsed="0" w:defQFormat="0" w:count="371">
+  <w:latentStyles w:defLockedState="0" w:defUIPriority="99" w:defSemiHidden="0" w:defUnhideWhenUsed="0" w:defQFormat="0" w:count="374">
     <w:lsdException w:name="Normal" w:uiPriority="0" w:qFormat="1"/>
     <w:lsdException w:name="heading 1" w:uiPriority="9" w:qFormat="1"/>
     <w:lsdException w:name="heading 2" w:semiHidden="1" w:uiPriority="9" w:unhideWhenUsed="1" w:qFormat="1"/>
@@ -500,6 +625,9 @@
     <w:lsdException w:name="List Table 5 Dark Accent 6" w:uiPriority="50"/>
     <w:lsdException w:name="List Table 6 Colorful Accent 6" w:uiPriority="51"/>
     <w:lsdException w:name="List Table 7 Colorful Accent 6" w:uiPriority="52"/>
+    <w:lsdException w:name="Mention" w:semiHidden="1" w:unhideWhenUsed="1"/>
+    <w:lsdException w:name="Smart Hyperlink" w:semiHidden="1" w:unhideWhenUsed="1"/>
+    <w:lsdException w:name="Hashtag" w:semiHidden="1" w:unhideWhenUsed="1"/>
   </w:latentStyles>
   <w:style w:type="paragraph" w:default="1" w:styleId="Normal">
     <w:name w:val="Normal"/>

</xml_diff>